<commit_message>
Updated finance app doc
Updated finance app doc to update the requirements for the sql tables
</commit_message>
<xml_diff>
--- a/Finance App.docx
+++ b/Finance App.docx
@@ -266,7 +266,7 @@
               </mc:Choice>
               <mc:Fallback>
                 <w:pict>
-                  <v:group w14:anchorId="10D88145" id="Group 149" o:spid="_x0000_s1026" style="position:absolute;margin-left:0;margin-top:0;width:8in;height:95.7pt;z-index:251662336;mso-width-percent:941;mso-height-percent:121;mso-top-percent:23;mso-position-horizontal:center;mso-position-horizontal-relative:page;mso-position-vertical-relative:page;mso-width-percent:941;mso-height-percent:121;mso-top-percent:23" coordorigin="" coordsize="73152,12161" o:gfxdata="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">
+                  <v:group w14:anchorId="2F1867AD" id="Group 149" o:spid="_x0000_s1026" style="position:absolute;margin-left:0;margin-top:0;width:8in;height:95.7pt;z-index:251662336;mso-width-percent:941;mso-height-percent:121;mso-top-percent:23;mso-position-horizontal:center;mso-position-horizontal-relative:page;mso-position-vertical-relative:page;mso-width-percent:941;mso-height-percent:121;mso-top-percent:23" coordorigin="" coordsize="73152,12161" o:gfxdata="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">
                     <v:shape id="Rectangle 51" o:spid="_x0000_s1027" style="position:absolute;width:73152;height:11303;visibility:visible;mso-wrap-style:square;v-text-anchor:middle" coordsize="7312660,1129665" o:gfxdata="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" path="m,l7312660,r,1129665l3619500,733425,,1091565,,xe" fillcolor="#d34817 [3204]" stroked="f" strokeweight="1pt">
                       <v:stroke joinstyle="miter"/>
                       <v:path arrowok="t" o:connecttype="custom" o:connectlocs="0,0;7315200,0;7315200,1130373;3620757,733885;0,1092249;0,0" o:connectangles="0,0,0,0,0,0"/>
@@ -811,7 +811,7 @@
                             <w:txbxContent>
                               <w:p>
                                 <w:pPr>
-                                  <w:jc w:val="right"/>
+                                  <w:jc w:val="center"/>
                                   <w:rPr>
                                     <w:color w:val="D34817" w:themeColor="accent1"/>
                                     <w:sz w:val="64"/>
@@ -845,7 +845,7 @@
                                         <w:sz w:val="64"/>
                                         <w:szCs w:val="64"/>
                                       </w:rPr>
-                                      <w:t>Oceanside worship center finance application</w:t>
+                                      <w:t>finance application</w:t>
                                     </w:r>
                                   </w:sdtContent>
                                 </w:sdt>
@@ -913,7 +913,7 @@
                       <w:txbxContent>
                         <w:p>
                           <w:pPr>
-                            <w:jc w:val="right"/>
+                            <w:jc w:val="center"/>
                             <w:rPr>
                               <w:color w:val="D34817" w:themeColor="accent1"/>
                               <w:sz w:val="64"/>
@@ -947,7 +947,7 @@
                                   <w:sz w:val="64"/>
                                   <w:szCs w:val="64"/>
                                 </w:rPr>
-                                <w:t>Oceanside worship center finance application</w:t>
+                                <w:t>finance application</w:t>
                               </w:r>
                             </w:sdtContent>
                           </w:sdt>
@@ -1040,31 +1040,16 @@
           </w:r>
         </w:p>
         <w:p>
-          <w:r>
-            <w:fldChar w:fldCharType="begin"/>
-          </w:r>
-          <w:r>
-            <w:instrText xml:space="preserve"> TOC \o "1-3" \h \z \u </w:instrText>
-          </w:r>
-          <w:r>
-            <w:fldChar w:fldCharType="separate"/>
-          </w:r>
-          <w:r>
-            <w:rPr>
-              <w:b/>
-              <w:bCs/>
-              <w:noProof/>
-            </w:rPr>
-            <w:t>No table of contents entries found.</w:t>
-          </w:r>
-          <w:r>
-            <w:rPr>
-              <w:b/>
-              <w:bCs/>
-              <w:noProof/>
-            </w:rPr>
-            <w:fldChar w:fldCharType="end"/>
-          </w:r>
+          <w:fldSimple w:instr=" TOC \o &quot;1-3&quot; \h \z \u ">
+            <w:r>
+              <w:rPr>
+                <w:b/>
+                <w:bCs/>
+                <w:noProof/>
+              </w:rPr>
+              <w:t>No table of contents entries found.</w:t>
+            </w:r>
+          </w:fldSimple>
         </w:p>
       </w:sdtContent>
     </w:sdt>
@@ -1115,7 +1100,10 @@
     </w:p>
     <w:p>
       <w:r>
-        <w:t xml:space="preserve">OWCFA is a windows application written in </w:t>
+        <w:t xml:space="preserve">Church Finance App </w:t>
+      </w:r>
+      <w:r>
+        <w:t xml:space="preserve">is a windows application written in </w:t>
       </w:r>
       <w:r>
         <w:t>Java using Swing for the GUI development</w:t>
@@ -1136,10 +1124,39 @@
         <w:t xml:space="preserve">itecture. The database is a SQL. </w:t>
       </w:r>
       <w:r>
-        <w:t xml:space="preserve">All information is read from and written to these tables of the database. This is the model. The views are the dialogs that the users interface with. These are discussed in detail in the design section. The controller is a software component of the </w:t>
-      </w:r>
-      <w:r>
-        <w:t>application that acts as a broker. The broker knows how to process requests that the viewers create (via user input) and retrieve or send that information to the database.</w:t>
+        <w:t>All information is read from and written to these tables of the database. This is the model. The view</w:t>
+      </w:r>
+      <w:r>
+        <w:t>er</w:t>
+      </w:r>
+      <w:r>
+        <w:t xml:space="preserve">s are the dialogs that the users interface with. These are discussed in detail in the design section. The controller is a software component of the </w:t>
+      </w:r>
+      <w:r>
+        <w:t>application that acts as a broker. The broker knows how to process</w:t>
+      </w:r>
+      <w:r>
+        <w:t xml:space="preserve"> </w:t>
+      </w:r>
+      <w:proofErr w:type="gramStart"/>
+      <w:r>
+        <w:t>users</w:t>
+      </w:r>
+      <w:proofErr w:type="gramEnd"/>
+      <w:r>
+        <w:t xml:space="preserve"> requests </w:t>
+      </w:r>
+      <w:r>
+        <w:t>input through the</w:t>
+      </w:r>
+      <w:r>
+        <w:t xml:space="preserve"> viewers </w:t>
+      </w:r>
+      <w:r>
+        <w:t>to</w:t>
+      </w:r>
+      <w:r>
+        <w:t xml:space="preserve"> retrieve or send that information to the database.</w:t>
       </w:r>
       <w:r>
         <w:t xml:space="preserve"> The architecture can be seen in figure 1 below.</w:t>
@@ -1211,24 +1228,14 @@
       <w:r>
         <w:t xml:space="preserve">Figure </w:t>
       </w:r>
-      <w:r>
-        <w:fldChar w:fldCharType="begin"/>
-      </w:r>
-      <w:r>
-        <w:instrText xml:space="preserve"> SEQ Figure \* ARABIC </w:instrText>
-      </w:r>
-      <w:r>
-        <w:fldChar w:fldCharType="separate"/>
-      </w:r>
-      <w:r>
-        <w:rPr>
-          <w:noProof/>
-        </w:rPr>
-        <w:t>1</w:t>
-      </w:r>
-      <w:r>
-        <w:fldChar w:fldCharType="end"/>
-      </w:r>
+      <w:fldSimple w:instr=" SEQ Figure \* ARABIC ">
+        <w:r>
+          <w:rPr>
+            <w:noProof/>
+          </w:rPr>
+          <w:t>1</w:t>
+        </w:r>
+      </w:fldSimple>
       <w:r>
         <w:t>- Software Architecture</w:t>
       </w:r>
@@ -1253,153 +1260,121 @@
     </w:p>
     <w:p>
       <w:r>
-        <w:t xml:space="preserve">An SQL database is used maintain all of the data. Using an SQL database allows for the application to have scalability to be used locally or accessed remotely depending on the location of the database. The database will contain 4 tables with a fixed number of columns. Tables 1-4 show the name, description, columns, and data types for each table of the database. </w:t>
+        <w:t xml:space="preserve">An SQL database is used maintain </w:t>
+      </w:r>
+      <w:proofErr w:type="gramStart"/>
+      <w:r>
+        <w:t>all of</w:t>
+      </w:r>
+      <w:proofErr w:type="gramEnd"/>
+      <w:r>
+        <w:t xml:space="preserve"> </w:t>
+      </w:r>
+      <w:r>
+        <w:t>the data. Using an SQL database allows for the application to have scalability to be used locally or accessed remotely depending on the location of the datab</w:t>
+      </w:r>
+      <w:r>
+        <w:t>ase. The database will contain 5</w:t>
+      </w:r>
+      <w:r>
+        <w:t xml:space="preserve"> tables with a fixed number of columns. </w:t>
+      </w:r>
+      <w:r>
+        <w:t xml:space="preserve">The </w:t>
+      </w:r>
+      <w:r>
+        <w:t xml:space="preserve">imbedded </w:t>
+      </w:r>
+      <w:proofErr w:type="spellStart"/>
+      <w:r>
+        <w:t>sql</w:t>
+      </w:r>
+      <w:proofErr w:type="spellEnd"/>
+      <w:r>
+        <w:t xml:space="preserve"> tables excel sheet</w:t>
+      </w:r>
+      <w:r>
+        <w:t xml:space="preserve"> show</w:t>
+      </w:r>
+      <w:r>
+        <w:t>s</w:t>
+      </w:r>
+      <w:r>
+        <w:t xml:space="preserve"> the name, description, columns, and data types for each table of the database. </w:t>
+      </w:r>
+    </w:p>
+    <w:bookmarkStart w:id="0" w:name="_GoBack"/>
+    <w:p>
+      <w:r>
+        <w:object w:dxaOrig="1543" w:dyaOrig="991">
+          <v:shapetype id="_x0000_t75" coordsize="21600,21600" o:spt="75" o:preferrelative="t" path="m@4@5l@4@11@9@11@9@5xe" filled="f" stroked="f">
+            <v:stroke joinstyle="miter"/>
+            <v:formulas>
+              <v:f eqn="if lineDrawn pixelLineWidth 0"/>
+              <v:f eqn="sum @0 1 0"/>
+              <v:f eqn="sum 0 0 @1"/>
+              <v:f eqn="prod @2 1 2"/>
+              <v:f eqn="prod @3 21600 pixelWidth"/>
+              <v:f eqn="prod @3 21600 pixelHeight"/>
+              <v:f eqn="sum @0 0 1"/>
+              <v:f eqn="prod @6 1 2"/>
+              <v:f eqn="prod @7 21600 pixelWidth"/>
+              <v:f eqn="sum @8 21600 0"/>
+              <v:f eqn="prod @7 21600 pixelHeight"/>
+              <v:f eqn="sum @10 21600 0"/>
+            </v:formulas>
+            <v:path o:extrusionok="f" gradientshapeok="t" o:connecttype="rect"/>
+            <o:lock v:ext="edit" aspectratio="t"/>
+          </v:shapetype>
+          <v:shape id="_x0000_i1025" type="#_x0000_t75" style="width:77.25pt;height:49.5pt" o:ole="">
+            <v:imagedata r:id="rId9" o:title=""/>
+          </v:shape>
+          <o:OLEObject Type="Link" ProgID="Excel.Sheet.12" ShapeID="_x0000_i1025" DrawAspect="Icon" r:id="rId10" UpdateMode="Always">
+            <o:LinkType>EnhancedMetaFile</o:LinkType>
+            <o:LockedField>false</o:LockedField>
+            <o:FieldCodes>\f 0</o:FieldCodes>
+          </o:OLEObject>
+        </w:object>
+      </w:r>
+      <w:bookmarkEnd w:id="0"/>
+    </w:p>
+    <w:p/>
+    <w:p>
+      <w:pPr>
+        <w:pStyle w:val="Heading2"/>
+      </w:pPr>
+      <w:r>
+        <w:t>Broker</w:t>
       </w:r>
     </w:p>
     <w:p>
+      <w:r>
+        <w:t xml:space="preserve">The Broker is a software component that is the interface between the </w:t>
+      </w:r>
+      <w:r>
+        <w:t xml:space="preserve">GUI and the database. </w:t>
+      </w:r>
+      <w:r>
+        <w:t xml:space="preserve">It knows the architecture of the database and how to send SQL queries. This approach keeps the design easily </w:t>
+      </w:r>
+      <w:r>
+        <w:lastRenderedPageBreak/>
+        <w:t>maintainable should another database be used in the future. Figure shows a diagram of the broker interactions.</w:t>
+      </w:r>
+    </w:p>
+    <w:p>
+      <w:pPr>
+        <w:keepNext/>
+      </w:pPr>
       <w:r>
         <w:rPr>
           <w:noProof/>
         </w:rPr>
-        <mc:AlternateContent>
-          <mc:Choice Requires="wps">
-            <w:drawing>
-              <wp:anchor distT="0" distB="0" distL="114300" distR="114300" simplePos="0" relativeHeight="251665408" behindDoc="1" locked="0" layoutInCell="1" allowOverlap="1" wp14:anchorId="4E52071A" wp14:editId="3BE7444A">
-                <wp:simplePos x="0" y="0"/>
-                <wp:positionH relativeFrom="column">
-                  <wp:posOffset>-127635</wp:posOffset>
-                </wp:positionH>
-                <wp:positionV relativeFrom="paragraph">
-                  <wp:posOffset>-179705</wp:posOffset>
-                </wp:positionV>
-                <wp:extent cx="6069965" cy="457200"/>
-                <wp:effectExtent l="0" t="0" r="6985" b="0"/>
-                <wp:wrapNone/>
-                <wp:docPr id="3" name="Text Box 3"/>
-                <wp:cNvGraphicFramePr/>
-                <a:graphic xmlns:a="http://schemas.openxmlformats.org/drawingml/2006/main">
-                  <a:graphicData uri="http://schemas.microsoft.com/office/word/2010/wordprocessingShape">
-                    <wps:wsp>
-                      <wps:cNvSpPr txBox="1"/>
-                      <wps:spPr>
-                        <a:xfrm>
-                          <a:off x="0" y="0"/>
-                          <a:ext cx="6069965" cy="457200"/>
-                        </a:xfrm>
-                        <a:prstGeom prst="rect">
-                          <a:avLst/>
-                        </a:prstGeom>
-                        <a:solidFill>
-                          <a:prstClr val="white"/>
-                        </a:solidFill>
-                        <a:ln>
-                          <a:noFill/>
-                        </a:ln>
-                      </wps:spPr>
-                      <wps:txbx>
-                        <w:txbxContent>
-                          <w:p>
-                            <w:pPr>
-                              <w:pStyle w:val="Caption"/>
-                            </w:pPr>
-                            <w:r>
-                              <w:t xml:space="preserve">Table </w:t>
-                            </w:r>
-                            <w:r>
-                              <w:fldChar w:fldCharType="begin"/>
-                            </w:r>
-                            <w:r>
-                              <w:instrText xml:space="preserve"> SEQ Table \* ARABIC </w:instrText>
-                            </w:r>
-                            <w:r>
-                              <w:fldChar w:fldCharType="separate"/>
-                            </w:r>
-                            <w:r>
-                              <w:rPr>
-                                <w:noProof/>
-                              </w:rPr>
-                              <w:t>1</w:t>
-                            </w:r>
-                            <w:r>
-                              <w:fldChar w:fldCharType="end"/>
-                            </w:r>
-                            <w:r>
-                              <w:t>- Offerings Table</w:t>
-                            </w:r>
-                            <w:bookmarkStart w:id="0" w:name="_GoBack"/>
-                            <w:bookmarkEnd w:id="0"/>
-                          </w:p>
-                        </w:txbxContent>
-                      </wps:txbx>
-                      <wps:bodyPr rot="0" spcFirstLastPara="0" vertOverflow="overflow" horzOverflow="overflow" vert="horz" wrap="square" lIns="0" tIns="0" rIns="0" bIns="0" numCol="1" spcCol="0" rtlCol="0" fromWordArt="0" anchor="t" anchorCtr="0" forceAA="0" compatLnSpc="1">
-                        <a:prstTxWarp prst="textNoShape">
-                          <a:avLst/>
-                        </a:prstTxWarp>
-                        <a:noAutofit/>
-                      </wps:bodyPr>
-                    </wps:wsp>
-                  </a:graphicData>
-                </a:graphic>
-              </wp:anchor>
-            </w:drawing>
-          </mc:Choice>
-          <mc:Fallback>
-            <w:pict>
-              <v:shape w14:anchorId="4E52071A" id="Text Box 3" o:spid="_x0000_s1029" type="#_x0000_t202" style="position:absolute;margin-left:-10.05pt;margin-top:-14.15pt;width:477.95pt;height:36pt;z-index:-251651072;visibility:visible;mso-wrap-style:square;mso-wrap-distance-left:9pt;mso-wrap-distance-top:0;mso-wrap-distance-right:9pt;mso-wrap-distance-bottom:0;mso-position-horizontal:absolute;mso-position-horizontal-relative:text;mso-position-vertical:absolute;mso-position-vertical-relative:text;v-text-anchor:top" o:gfxdata="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" stroked="f">
-                <v:textbox inset="0,0,0,0">
-                  <w:txbxContent>
-                    <w:p>
-                      <w:pPr>
-                        <w:pStyle w:val="Caption"/>
-                      </w:pPr>
-                      <w:r>
-                        <w:t xml:space="preserve">Table </w:t>
-                      </w:r>
-                      <w:r>
-                        <w:fldChar w:fldCharType="begin"/>
-                      </w:r>
-                      <w:r>
-                        <w:instrText xml:space="preserve"> SEQ Table \* ARABIC </w:instrText>
-                      </w:r>
-                      <w:r>
-                        <w:fldChar w:fldCharType="separate"/>
-                      </w:r>
-                      <w:r>
-                        <w:rPr>
-                          <w:noProof/>
-                        </w:rPr>
-                        <w:t>1</w:t>
-                      </w:r>
-                      <w:r>
-                        <w:fldChar w:fldCharType="end"/>
-                      </w:r>
-                      <w:r>
-                        <w:t>- Offerings Table</w:t>
-                      </w:r>
-                      <w:bookmarkStart w:id="1" w:name="_GoBack"/>
-                      <w:bookmarkEnd w:id="1"/>
-                    </w:p>
-                  </w:txbxContent>
-                </v:textbox>
-              </v:shape>
-            </w:pict>
-          </mc:Fallback>
-        </mc:AlternateContent>
-      </w:r>
-      <w:r>
         <w:drawing>
-          <wp:anchor distT="0" distB="0" distL="114300" distR="114300" simplePos="0" relativeHeight="251663360" behindDoc="1" locked="0" layoutInCell="1" allowOverlap="1">
-            <wp:simplePos x="0" y="0"/>
-            <wp:positionH relativeFrom="column">
-              <wp:posOffset>-127706</wp:posOffset>
-            </wp:positionH>
-            <wp:positionV relativeFrom="paragraph">
-              <wp:posOffset>277495</wp:posOffset>
-            </wp:positionV>
-            <wp:extent cx="6070274" cy="452755"/>
-            <wp:effectExtent l="0" t="0" r="6985" b="4445"/>
-            <wp:wrapNone/>
-            <wp:docPr id="2" name="Picture 2"/>
+          <wp:inline distT="0" distB="0" distL="0" distR="0">
+            <wp:extent cx="5943600" cy="4917440"/>
+            <wp:effectExtent l="0" t="0" r="0" b="0"/>
+            <wp:docPr id="6" name="Picture 6"/>
             <wp:cNvGraphicFramePr>
               <a:graphicFrameLocks xmlns:a="http://schemas.openxmlformats.org/drawingml/2006/main" noChangeAspect="1"/>
             </wp:cNvGraphicFramePr>
@@ -1407,51 +1382,791 @@
               <a:graphicData uri="http://schemas.openxmlformats.org/drawingml/2006/picture">
                 <pic:pic xmlns:pic="http://schemas.openxmlformats.org/drawingml/2006/picture">
                   <pic:nvPicPr>
-                    <pic:cNvPr id="0" name="Picture 1"/>
-                    <pic:cNvPicPr>
-                      <a:picLocks noChangeAspect="1" noChangeArrowheads="1"/>
-                    </pic:cNvPicPr>
+                    <pic:cNvPr id="6" name="Broker (1).jpg"/>
+                    <pic:cNvPicPr/>
                   </pic:nvPicPr>
                   <pic:blipFill>
-                    <a:blip r:embed="rId9">
+                    <a:blip r:embed="rId11">
                       <a:extLst>
                         <a:ext uri="{28A0092B-C50C-407E-A947-70E740481C1C}">
                           <a14:useLocalDpi xmlns:a14="http://schemas.microsoft.com/office/drawing/2010/main" val="0"/>
                         </a:ext>
                       </a:extLst>
                     </a:blip>
-                    <a:srcRect/>
                     <a:stretch>
                       <a:fillRect/>
                     </a:stretch>
                   </pic:blipFill>
-                  <pic:spPr bwMode="auto">
+                  <pic:spPr>
                     <a:xfrm>
                       <a:off x="0" y="0"/>
-                      <a:ext cx="6081071" cy="453560"/>
+                      <a:ext cx="5943600" cy="4917440"/>
                     </a:xfrm>
                     <a:prstGeom prst="rect">
                       <a:avLst/>
                     </a:prstGeom>
-                    <a:noFill/>
-                    <a:ln>
-                      <a:noFill/>
-                    </a:ln>
                   </pic:spPr>
                 </pic:pic>
               </a:graphicData>
             </a:graphic>
-            <wp14:sizeRelH relativeFrom="margin">
-              <wp14:pctWidth>0</wp14:pctWidth>
-            </wp14:sizeRelH>
-            <wp14:sizeRelV relativeFrom="margin">
-              <wp14:pctHeight>0</wp14:pctHeight>
-            </wp14:sizeRelV>
-          </wp:anchor>
+          </wp:inline>
         </w:drawing>
+      </w:r>
+    </w:p>
+    <w:p>
+      <w:pPr>
+        <w:pStyle w:val="Caption"/>
+      </w:pPr>
+      <w:r>
+        <w:t xml:space="preserve">Figure </w:t>
+      </w:r>
+      <w:fldSimple w:instr=" SEQ Figure \* ARABIC ">
+        <w:r>
+          <w:rPr>
+            <w:noProof/>
+          </w:rPr>
+          <w:t>2</w:t>
+        </w:r>
+      </w:fldSimple>
+      <w:r>
+        <w:t>- Broker Interaction</w:t>
       </w:r>
     </w:p>
     <w:p/>
+    <w:p/>
+    <w:p/>
+    <w:p/>
+    <w:p/>
+    <w:p/>
+    <w:p/>
+    <w:p/>
+    <w:p/>
+    <w:p/>
+    <w:p>
+      <w:pPr>
+        <w:pStyle w:val="Heading2"/>
+      </w:pPr>
+      <w:r>
+        <w:t>User Accounts</w:t>
+      </w:r>
+    </w:p>
+    <w:p>
+      <w:r>
+        <w:t>The application will have user accounts. These are not to be confused with the user accounts associated with</w:t>
+      </w:r>
+      <w:r>
+        <w:t xml:space="preserve"> the database. (The database only has one user, the broker.) There are three types of users: counters, trustees, and administrators. The difference between the users are the roles assigned to them</w:t>
+      </w:r>
+      <w:r>
+        <w:t>. Table 1 shows the roles of each user.</w:t>
+      </w:r>
+    </w:p>
+    <w:p>
+      <w:pPr>
+        <w:pStyle w:val="Caption"/>
+        <w:keepNext/>
+      </w:pPr>
+      <w:r>
+        <w:t xml:space="preserve">Table </w:t>
+      </w:r>
+      <w:fldSimple w:instr=" SEQ Table \* ARABIC ">
+        <w:r>
+          <w:rPr>
+            <w:noProof/>
+          </w:rPr>
+          <w:t>1</w:t>
+        </w:r>
+      </w:fldSimple>
+      <w:r>
+        <w:t>- User Roles</w:t>
+      </w:r>
+    </w:p>
+    <w:tbl>
+      <w:tblPr>
+        <w:tblStyle w:val="TableGrid"/>
+        <w:tblW w:w="0" w:type="auto"/>
+        <w:tblLook w:val="04A0" w:firstRow="1" w:lastRow="0" w:firstColumn="1" w:lastColumn="0" w:noHBand="0" w:noVBand="1"/>
+      </w:tblPr>
+      <w:tblGrid>
+        <w:gridCol w:w="2337"/>
+        <w:gridCol w:w="2337"/>
+        <w:gridCol w:w="2338"/>
+        <w:gridCol w:w="2338"/>
+      </w:tblGrid>
+      <w:tr>
+        <w:tc>
+          <w:tcPr>
+            <w:tcW w:w="2337" w:type="dxa"/>
+          </w:tcPr>
+          <w:p>
+            <w:pPr>
+              <w:rPr>
+                <w:b/>
+              </w:rPr>
+            </w:pPr>
+            <w:r>
+              <w:rPr>
+                <w:b/>
+              </w:rPr>
+              <w:t>Role</w:t>
+            </w:r>
+          </w:p>
+        </w:tc>
+        <w:tc>
+          <w:tcPr>
+            <w:tcW w:w="2337" w:type="dxa"/>
+          </w:tcPr>
+          <w:p>
+            <w:pPr>
+              <w:rPr>
+                <w:b/>
+              </w:rPr>
+            </w:pPr>
+            <w:r>
+              <w:rPr>
+                <w:b/>
+              </w:rPr>
+              <w:t>Counter</w:t>
+            </w:r>
+          </w:p>
+        </w:tc>
+        <w:tc>
+          <w:tcPr>
+            <w:tcW w:w="2338" w:type="dxa"/>
+          </w:tcPr>
+          <w:p>
+            <w:pPr>
+              <w:rPr>
+                <w:b/>
+              </w:rPr>
+            </w:pPr>
+            <w:r>
+              <w:rPr>
+                <w:b/>
+              </w:rPr>
+              <w:t>Trustee</w:t>
+            </w:r>
+          </w:p>
+        </w:tc>
+        <w:tc>
+          <w:tcPr>
+            <w:tcW w:w="2338" w:type="dxa"/>
+          </w:tcPr>
+          <w:p>
+            <w:pPr>
+              <w:rPr>
+                <w:b/>
+              </w:rPr>
+            </w:pPr>
+            <w:r>
+              <w:rPr>
+                <w:b/>
+              </w:rPr>
+              <w:t>Administrator</w:t>
+            </w:r>
+          </w:p>
+        </w:tc>
+      </w:tr>
+      <w:tr>
+        <w:tc>
+          <w:tcPr>
+            <w:tcW w:w="2337" w:type="dxa"/>
+          </w:tcPr>
+          <w:p>
+            <w:pPr>
+              <w:rPr>
+                <w:b/>
+              </w:rPr>
+            </w:pPr>
+            <w:r>
+              <w:rPr>
+                <w:b/>
+              </w:rPr>
+              <w:t>Log offerings</w:t>
+            </w:r>
+          </w:p>
+        </w:tc>
+        <w:tc>
+          <w:tcPr>
+            <w:tcW w:w="2337" w:type="dxa"/>
+          </w:tcPr>
+          <w:p>
+            <w:r>
+              <w:t>X</w:t>
+            </w:r>
+          </w:p>
+        </w:tc>
+        <w:tc>
+          <w:tcPr>
+            <w:tcW w:w="2338" w:type="dxa"/>
+          </w:tcPr>
+          <w:p>
+            <w:r>
+              <w:t>X</w:t>
+            </w:r>
+          </w:p>
+        </w:tc>
+        <w:tc>
+          <w:tcPr>
+            <w:tcW w:w="2338" w:type="dxa"/>
+          </w:tcPr>
+          <w:p>
+            <w:r>
+              <w:t>X</w:t>
+            </w:r>
+          </w:p>
+        </w:tc>
+      </w:tr>
+      <w:tr>
+        <w:tc>
+          <w:tcPr>
+            <w:tcW w:w="2337" w:type="dxa"/>
+          </w:tcPr>
+          <w:p>
+            <w:pPr>
+              <w:rPr>
+                <w:b/>
+              </w:rPr>
+            </w:pPr>
+            <w:r>
+              <w:rPr>
+                <w:b/>
+              </w:rPr>
+              <w:t>View ledgers</w:t>
+            </w:r>
+          </w:p>
+        </w:tc>
+        <w:tc>
+          <w:tcPr>
+            <w:tcW w:w="2337" w:type="dxa"/>
+          </w:tcPr>
+          <w:p>
+            <w:r>
+              <w:t>X</w:t>
+            </w:r>
+          </w:p>
+        </w:tc>
+        <w:tc>
+          <w:tcPr>
+            <w:tcW w:w="2338" w:type="dxa"/>
+          </w:tcPr>
+          <w:p>
+            <w:r>
+              <w:t>X</w:t>
+            </w:r>
+          </w:p>
+        </w:tc>
+        <w:tc>
+          <w:tcPr>
+            <w:tcW w:w="2338" w:type="dxa"/>
+          </w:tcPr>
+          <w:p>
+            <w:r>
+              <w:t>X</w:t>
+            </w:r>
+          </w:p>
+        </w:tc>
+      </w:tr>
+      <w:tr>
+        <w:tc>
+          <w:tcPr>
+            <w:tcW w:w="2337" w:type="dxa"/>
+          </w:tcPr>
+          <w:p>
+            <w:pPr>
+              <w:rPr>
+                <w:b/>
+              </w:rPr>
+            </w:pPr>
+            <w:r>
+              <w:rPr>
+                <w:b/>
+              </w:rPr>
+              <w:t>Log purchases</w:t>
+            </w:r>
+          </w:p>
+        </w:tc>
+        <w:tc>
+          <w:tcPr>
+            <w:tcW w:w="2337" w:type="dxa"/>
+          </w:tcPr>
+          <w:p/>
+        </w:tc>
+        <w:tc>
+          <w:tcPr>
+            <w:tcW w:w="2338" w:type="dxa"/>
+          </w:tcPr>
+          <w:p>
+            <w:r>
+              <w:t>X</w:t>
+            </w:r>
+          </w:p>
+        </w:tc>
+        <w:tc>
+          <w:tcPr>
+            <w:tcW w:w="2338" w:type="dxa"/>
+          </w:tcPr>
+          <w:p>
+            <w:r>
+              <w:t>X</w:t>
+            </w:r>
+          </w:p>
+        </w:tc>
+      </w:tr>
+      <w:tr>
+        <w:tc>
+          <w:tcPr>
+            <w:tcW w:w="2337" w:type="dxa"/>
+          </w:tcPr>
+          <w:p>
+            <w:pPr>
+              <w:rPr>
+                <w:b/>
+              </w:rPr>
+            </w:pPr>
+            <w:r>
+              <w:rPr>
+                <w:b/>
+              </w:rPr>
+              <w:t>Perform Transfers</w:t>
+            </w:r>
+          </w:p>
+        </w:tc>
+        <w:tc>
+          <w:tcPr>
+            <w:tcW w:w="2337" w:type="dxa"/>
+          </w:tcPr>
+          <w:p/>
+        </w:tc>
+        <w:tc>
+          <w:tcPr>
+            <w:tcW w:w="2338" w:type="dxa"/>
+          </w:tcPr>
+          <w:p>
+            <w:r>
+              <w:t>X</w:t>
+            </w:r>
+          </w:p>
+        </w:tc>
+        <w:tc>
+          <w:tcPr>
+            <w:tcW w:w="2338" w:type="dxa"/>
+          </w:tcPr>
+          <w:p>
+            <w:r>
+              <w:t>X</w:t>
+            </w:r>
+          </w:p>
+        </w:tc>
+      </w:tr>
+      <w:tr>
+        <w:tc>
+          <w:tcPr>
+            <w:tcW w:w="2337" w:type="dxa"/>
+          </w:tcPr>
+          <w:p>
+            <w:pPr>
+              <w:tabs>
+                <w:tab w:val="right" w:pos="2121"/>
+              </w:tabs>
+              <w:rPr>
+                <w:b/>
+              </w:rPr>
+            </w:pPr>
+            <w:r>
+              <w:rPr>
+                <w:b/>
+              </w:rPr>
+              <w:t>Reconcile Account</w:t>
+            </w:r>
+          </w:p>
+        </w:tc>
+        <w:tc>
+          <w:tcPr>
+            <w:tcW w:w="2337" w:type="dxa"/>
+          </w:tcPr>
+          <w:p/>
+        </w:tc>
+        <w:tc>
+          <w:tcPr>
+            <w:tcW w:w="2338" w:type="dxa"/>
+          </w:tcPr>
+          <w:p>
+            <w:r>
+              <w:t>X</w:t>
+            </w:r>
+          </w:p>
+        </w:tc>
+        <w:tc>
+          <w:tcPr>
+            <w:tcW w:w="2338" w:type="dxa"/>
+          </w:tcPr>
+          <w:p>
+            <w:r>
+              <w:t>X</w:t>
+            </w:r>
+          </w:p>
+        </w:tc>
+      </w:tr>
+      <w:tr>
+        <w:tc>
+          <w:tcPr>
+            <w:tcW w:w="2337" w:type="dxa"/>
+          </w:tcPr>
+          <w:p>
+            <w:pPr>
+              <w:tabs>
+                <w:tab w:val="right" w:pos="2121"/>
+              </w:tabs>
+              <w:rPr>
+                <w:b/>
+              </w:rPr>
+            </w:pPr>
+            <w:r>
+              <w:rPr>
+                <w:b/>
+              </w:rPr>
+              <w:t>Upload Documents</w:t>
+            </w:r>
+          </w:p>
+        </w:tc>
+        <w:tc>
+          <w:tcPr>
+            <w:tcW w:w="2337" w:type="dxa"/>
+          </w:tcPr>
+          <w:p>
+            <w:r>
+              <w:t>X</w:t>
+            </w:r>
+          </w:p>
+        </w:tc>
+        <w:tc>
+          <w:tcPr>
+            <w:tcW w:w="2338" w:type="dxa"/>
+          </w:tcPr>
+          <w:p>
+            <w:r>
+              <w:t>X</w:t>
+            </w:r>
+          </w:p>
+        </w:tc>
+        <w:tc>
+          <w:tcPr>
+            <w:tcW w:w="2338" w:type="dxa"/>
+          </w:tcPr>
+          <w:p>
+            <w:r>
+              <w:t>X</w:t>
+            </w:r>
+          </w:p>
+        </w:tc>
+      </w:tr>
+      <w:tr>
+        <w:tc>
+          <w:tcPr>
+            <w:tcW w:w="2337" w:type="dxa"/>
+          </w:tcPr>
+          <w:p>
+            <w:pPr>
+              <w:tabs>
+                <w:tab w:val="right" w:pos="2121"/>
+              </w:tabs>
+              <w:rPr>
+                <w:b/>
+              </w:rPr>
+            </w:pPr>
+            <w:r>
+              <w:rPr>
+                <w:b/>
+              </w:rPr>
+              <w:t xml:space="preserve"> Generate Reports</w:t>
+            </w:r>
+          </w:p>
+        </w:tc>
+        <w:tc>
+          <w:tcPr>
+            <w:tcW w:w="2337" w:type="dxa"/>
+          </w:tcPr>
+          <w:p/>
+        </w:tc>
+        <w:tc>
+          <w:tcPr>
+            <w:tcW w:w="2338" w:type="dxa"/>
+          </w:tcPr>
+          <w:p>
+            <w:r>
+              <w:t>X</w:t>
+            </w:r>
+          </w:p>
+        </w:tc>
+        <w:tc>
+          <w:tcPr>
+            <w:tcW w:w="2338" w:type="dxa"/>
+          </w:tcPr>
+          <w:p>
+            <w:r>
+              <w:t>X</w:t>
+            </w:r>
+          </w:p>
+        </w:tc>
+      </w:tr>
+      <w:tr>
+        <w:tc>
+          <w:tcPr>
+            <w:tcW w:w="2337" w:type="dxa"/>
+          </w:tcPr>
+          <w:p>
+            <w:pPr>
+              <w:rPr>
+                <w:b/>
+              </w:rPr>
+            </w:pPr>
+            <w:r>
+              <w:rPr>
+                <w:b/>
+              </w:rPr>
+              <w:t>Generate Contribution Statements</w:t>
+            </w:r>
+          </w:p>
+        </w:tc>
+        <w:tc>
+          <w:tcPr>
+            <w:tcW w:w="2337" w:type="dxa"/>
+          </w:tcPr>
+          <w:p/>
+        </w:tc>
+        <w:tc>
+          <w:tcPr>
+            <w:tcW w:w="2338" w:type="dxa"/>
+          </w:tcPr>
+          <w:p>
+            <w:r>
+              <w:t>X</w:t>
+            </w:r>
+          </w:p>
+        </w:tc>
+        <w:tc>
+          <w:tcPr>
+            <w:tcW w:w="2338" w:type="dxa"/>
+          </w:tcPr>
+          <w:p>
+            <w:r>
+              <w:t>X</w:t>
+            </w:r>
+          </w:p>
+        </w:tc>
+      </w:tr>
+      <w:tr>
+        <w:tc>
+          <w:tcPr>
+            <w:tcW w:w="2337" w:type="dxa"/>
+          </w:tcPr>
+          <w:p>
+            <w:pPr>
+              <w:rPr>
+                <w:b/>
+              </w:rPr>
+            </w:pPr>
+            <w:r>
+              <w:rPr>
+                <w:b/>
+              </w:rPr>
+              <w:t>Update visitor Info</w:t>
+            </w:r>
+          </w:p>
+        </w:tc>
+        <w:tc>
+          <w:tcPr>
+            <w:tcW w:w="2337" w:type="dxa"/>
+          </w:tcPr>
+          <w:p>
+            <w:r>
+              <w:t>X</w:t>
+            </w:r>
+          </w:p>
+        </w:tc>
+        <w:tc>
+          <w:tcPr>
+            <w:tcW w:w="2338" w:type="dxa"/>
+          </w:tcPr>
+          <w:p>
+            <w:r>
+              <w:t>X</w:t>
+            </w:r>
+          </w:p>
+        </w:tc>
+        <w:tc>
+          <w:tcPr>
+            <w:tcW w:w="2338" w:type="dxa"/>
+          </w:tcPr>
+          <w:p>
+            <w:r>
+              <w:t>X</w:t>
+            </w:r>
+          </w:p>
+        </w:tc>
+      </w:tr>
+      <w:tr>
+        <w:tc>
+          <w:tcPr>
+            <w:tcW w:w="2337" w:type="dxa"/>
+          </w:tcPr>
+          <w:p>
+            <w:pPr>
+              <w:rPr>
+                <w:b/>
+              </w:rPr>
+            </w:pPr>
+            <w:r>
+              <w:rPr>
+                <w:b/>
+              </w:rPr>
+              <w:t>Manage Budget</w:t>
+            </w:r>
+          </w:p>
+        </w:tc>
+        <w:tc>
+          <w:tcPr>
+            <w:tcW w:w="2337" w:type="dxa"/>
+          </w:tcPr>
+          <w:p/>
+        </w:tc>
+        <w:tc>
+          <w:tcPr>
+            <w:tcW w:w="2338" w:type="dxa"/>
+          </w:tcPr>
+          <w:p>
+            <w:r>
+              <w:t>X</w:t>
+            </w:r>
+          </w:p>
+        </w:tc>
+        <w:tc>
+          <w:tcPr>
+            <w:tcW w:w="2338" w:type="dxa"/>
+          </w:tcPr>
+          <w:p>
+            <w:r>
+              <w:t>X</w:t>
+            </w:r>
+          </w:p>
+        </w:tc>
+      </w:tr>
+      <w:tr>
+        <w:tc>
+          <w:tcPr>
+            <w:tcW w:w="2337" w:type="dxa"/>
+          </w:tcPr>
+          <w:p>
+            <w:pPr>
+              <w:rPr>
+                <w:b/>
+              </w:rPr>
+            </w:pPr>
+            <w:r>
+              <w:rPr>
+                <w:b/>
+              </w:rPr>
+              <w:t>Configure Options</w:t>
+            </w:r>
+          </w:p>
+        </w:tc>
+        <w:tc>
+          <w:tcPr>
+            <w:tcW w:w="2337" w:type="dxa"/>
+          </w:tcPr>
+          <w:p>
+            <w:r>
+              <w:t>X</w:t>
+            </w:r>
+          </w:p>
+        </w:tc>
+        <w:tc>
+          <w:tcPr>
+            <w:tcW w:w="2338" w:type="dxa"/>
+          </w:tcPr>
+          <w:p>
+            <w:r>
+              <w:t>X</w:t>
+            </w:r>
+          </w:p>
+        </w:tc>
+        <w:tc>
+          <w:tcPr>
+            <w:tcW w:w="2338" w:type="dxa"/>
+          </w:tcPr>
+          <w:p>
+            <w:r>
+              <w:t>X</w:t>
+            </w:r>
+          </w:p>
+        </w:tc>
+      </w:tr>
+      <w:tr>
+        <w:tc>
+          <w:tcPr>
+            <w:tcW w:w="2337" w:type="dxa"/>
+          </w:tcPr>
+          <w:p>
+            <w:pPr>
+              <w:rPr>
+                <w:b/>
+              </w:rPr>
+            </w:pPr>
+            <w:r>
+              <w:rPr>
+                <w:b/>
+              </w:rPr>
+              <w:t>Manage Users</w:t>
+            </w:r>
+          </w:p>
+        </w:tc>
+        <w:tc>
+          <w:tcPr>
+            <w:tcW w:w="2337" w:type="dxa"/>
+          </w:tcPr>
+          <w:p/>
+        </w:tc>
+        <w:tc>
+          <w:tcPr>
+            <w:tcW w:w="2338" w:type="dxa"/>
+          </w:tcPr>
+          <w:p/>
+        </w:tc>
+        <w:tc>
+          <w:tcPr>
+            <w:tcW w:w="2338" w:type="dxa"/>
+          </w:tcPr>
+          <w:p>
+            <w:r>
+              <w:t>X</w:t>
+            </w:r>
+          </w:p>
+        </w:tc>
+      </w:tr>
+    </w:tbl>
+    <w:p/>
+    <w:p>
+      <w:r>
+        <w:t xml:space="preserve">The users will have access to the dialogs according to the roles that they have. The users </w:t>
+      </w:r>
+      <w:proofErr w:type="spellStart"/>
+      <w:r>
+        <w:t>th.en</w:t>
+      </w:r>
+      <w:proofErr w:type="spellEnd"/>
+      <w:r>
+        <w:t xml:space="preserve"> will enter data into the GUIs that result in a </w:t>
+      </w:r>
+      <w:proofErr w:type="spellStart"/>
+      <w:r>
+        <w:t>quiery</w:t>
+      </w:r>
+      <w:proofErr w:type="spellEnd"/>
+      <w:r>
+        <w:t xml:space="preserve"> to the database sent by the broker.</w:t>
+      </w:r>
+    </w:p>
     <w:p>
       <w:pPr>
         <w:pStyle w:val="Heading1"/>
@@ -1514,7 +2229,10 @@
         </w:numPr>
       </w:pPr>
       <w:r>
-        <w:t>Entry Dialog</w:t>
+        <w:t xml:space="preserve">Login </w:t>
+      </w:r>
+      <w:r>
+        <w:t>Dialog</w:t>
       </w:r>
     </w:p>
     <w:p>
@@ -1526,7 +2244,7 @@
         </w:numPr>
       </w:pPr>
       <w:r>
-        <w:t>Offerings Dialog</w:t>
+        <w:t>Menu Dialog</w:t>
       </w:r>
     </w:p>
     <w:p>
@@ -1538,7 +2256,7 @@
         </w:numPr>
       </w:pPr>
       <w:r>
-        <w:t>Purchase Dialog</w:t>
+        <w:t>Offerings Dialog</w:t>
       </w:r>
     </w:p>
     <w:p>
@@ -1550,7 +2268,7 @@
         </w:numPr>
       </w:pPr>
       <w:r>
-        <w:t>Transfers Dialog</w:t>
+        <w:t>Purchase Dialog</w:t>
       </w:r>
     </w:p>
     <w:p>
@@ -1562,7 +2280,7 @@
         </w:numPr>
       </w:pPr>
       <w:r>
-        <w:t>Ledger View Dialog</w:t>
+        <w:t>Transfers Dialog</w:t>
       </w:r>
     </w:p>
     <w:p>
@@ -1574,7 +2292,7 @@
         </w:numPr>
       </w:pPr>
       <w:r>
-        <w:t>Report Creation Dialog</w:t>
+        <w:t>Ledger View Dialog</w:t>
       </w:r>
     </w:p>
     <w:p>
@@ -1586,7 +2304,7 @@
         </w:numPr>
       </w:pPr>
       <w:r>
-        <w:t>Upload Document Dialog</w:t>
+        <w:t>Report Creation Dialog</w:t>
       </w:r>
     </w:p>
     <w:p>
@@ -1598,7 +2316,7 @@
         </w:numPr>
       </w:pPr>
       <w:r>
-        <w:t>Contribution Statement Dialog</w:t>
+        <w:t>Upload Document Dialog</w:t>
       </w:r>
     </w:p>
     <w:p>
@@ -1610,7 +2328,7 @@
         </w:numPr>
       </w:pPr>
       <w:r>
-        <w:t>Visitor and Members Dialog</w:t>
+        <w:t>Contribution Statement Dialog</w:t>
       </w:r>
     </w:p>
     <w:p>
@@ -1622,7 +2340,7 @@
         </w:numPr>
       </w:pPr>
       <w:r>
-        <w:t>Errors</w:t>
+        <w:t>Visitor and Members Dialog</w:t>
       </w:r>
     </w:p>
     <w:p>
@@ -1634,7 +2352,7 @@
         </w:numPr>
       </w:pPr>
       <w:r>
-        <w:t>s</w:t>
+        <w:t>Reconcile Dialog</w:t>
       </w:r>
     </w:p>
     <w:p>
@@ -1645,6 +2363,43 @@
           <w:numId w:val="7"/>
         </w:numPr>
       </w:pPr>
+      <w:r>
+        <w:t>Options Dialog</w:t>
+      </w:r>
+    </w:p>
+    <w:p>
+      <w:pPr>
+        <w:pStyle w:val="Heading2"/>
+        <w:numPr>
+          <w:ilvl w:val="2"/>
+          <w:numId w:val="7"/>
+        </w:numPr>
+      </w:pPr>
+      <w:r>
+        <w:t>Users Dialog</w:t>
+      </w:r>
+    </w:p>
+    <w:p>
+      <w:pPr>
+        <w:pStyle w:val="Heading2"/>
+        <w:numPr>
+          <w:ilvl w:val="2"/>
+          <w:numId w:val="7"/>
+        </w:numPr>
+      </w:pPr>
+      <w:r>
+        <w:t>Budget Dialog</w:t>
+      </w:r>
+    </w:p>
+    <w:p>
+      <w:pPr>
+        <w:pStyle w:val="Heading2"/>
+        <w:numPr>
+          <w:ilvl w:val="0"/>
+          <w:numId w:val="0"/>
+        </w:numPr>
+        <w:ind w:left="360"/>
+      </w:pPr>
     </w:p>
     <w:p>
       <w:pPr>
@@ -1659,27 +2414,7 @@
       </w:r>
     </w:p>
     <w:p/>
-    <w:p>
-      <w:pPr>
-        <w:tabs>
-          <w:tab w:val="left" w:pos="2685"/>
-        </w:tabs>
-      </w:pPr>
-      <w:r>
-        <w:t xml:space="preserve">The church has one checking account and one savings account in which all auxiliaries keep their money. Following this structure, the software </w:t>
-      </w:r>
-      <w:proofErr w:type="spellStart"/>
-      <w:r>
-        <w:t>wi</w:t>
-      </w:r>
-      <w:proofErr w:type="spellEnd"/>
-    </w:p>
     <w:p/>
-    <w:p>
-      <w:r>
-        <w:t>How to use</w:t>
-      </w:r>
-    </w:p>
     <w:sectPr>
       <w:pgSz w:w="12240" w:h="15840"/>
       <w:pgMar w:top="1440" w:right="1440" w:bottom="1440" w:left="1440" w:header="720" w:footer="720" w:gutter="0"/>
@@ -2915,6 +3650,25 @@
       <w:szCs w:val="18"/>
     </w:rPr>
   </w:style>
+  <w:style w:type="table" w:styleId="TableGrid">
+    <w:name w:val="Table Grid"/>
+    <w:basedOn w:val="TableNormal"/>
+    <w:uiPriority w:val="39"/>
+    <w:rsid w:val="00624088"/>
+    <w:pPr>
+      <w:spacing w:after="0" w:line="240" w:lineRule="auto"/>
+    </w:pPr>
+    <w:tblPr>
+      <w:tblBorders>
+        <w:top w:val="single" w:sz="4" w:space="0" w:color="auto"/>
+        <w:left w:val="single" w:sz="4" w:space="0" w:color="auto"/>
+        <w:bottom w:val="single" w:sz="4" w:space="0" w:color="auto"/>
+        <w:right w:val="single" w:sz="4" w:space="0" w:color="auto"/>
+        <w:insideH w:val="single" w:sz="4" w:space="0" w:color="auto"/>
+        <w:insideV w:val="single" w:sz="4" w:space="0" w:color="auto"/>
+      </w:tblBorders>
+    </w:tblPr>
+  </w:style>
 </w:styles>
 </file>
 
@@ -3184,7 +3938,7 @@
 </file>
 
 <file path=customXml/itemProps1.xml><?xml version="1.0" encoding="utf-8"?>
-<ds:datastoreItem xmlns:ds="http://schemas.openxmlformats.org/officeDocument/2006/customXml" ds:itemID="{012662AE-27B0-4BE0-8A0D-20749BD74C87}">
+<ds:datastoreItem xmlns:ds="http://schemas.openxmlformats.org/officeDocument/2006/customXml" ds:itemID="{971440FB-FCD2-4B9A-ACB2-C68D06A9C2A3}">
   <ds:schemaRefs>
     <ds:schemaRef ds:uri="http://schemas.openxmlformats.org/officeDocument/2006/bibliography"/>
   </ds:schemaRefs>

</xml_diff>